<commit_message>
British and American English differ ;-)
</commit_message>
<xml_diff>
--- a/specification/SSPTraceabilityManual.docx
+++ b/specification/SSPTraceabilityManual.docx
@@ -814,17 +814,7 @@
           <w:i/>
           <w:lang w:val="en-US"/>
         </w:rPr>
-        <w:t>especially examples are defined in this style</w:t>
-      </w:r>
-      <w:proofErr w:type="gramStart"/>
-      <w:r>
-        <w:rPr>
-          <w:rStyle w:val="Fett"/>
-          <w:b w:val="0"/>
-          <w:i/>
-          <w:lang w:val="en-US"/>
-        </w:rPr>
-        <w:t xml:space="preserve">. </w:t>
+        <w:t xml:space="preserve">especially examples are defined in this style. </w:t>
       </w:r>
       <w:r>
         <w:rPr>
@@ -832,16 +822,7 @@
           <w:b w:val="0"/>
           <w:lang w:val="en-US"/>
         </w:rPr>
-        <w:t>]</w:t>
-      </w:r>
-      <w:proofErr w:type="gramEnd"/>
-      <w:r>
-        <w:rPr>
-          <w:rStyle w:val="Fett"/>
-          <w:b w:val="0"/>
-          <w:lang w:val="en-US"/>
-        </w:rPr>
-        <w:t>.</w:t>
+        <w:t>].</w:t>
       </w:r>
     </w:p>
     <w:p>
@@ -17034,7 +17015,6 @@
         <w:t>&lt;</w:t>
       </w:r>
       <w:proofErr w:type="spellStart"/>
-      <w:proofErr w:type="gramStart"/>
       <w:r>
         <w:rPr>
           <w:rFonts w:ascii="Consolas" w:hAnsi="Consolas"/>
@@ -17045,7 +17025,6 @@
         <w:t>stmd:SimulationTaskMetaData</w:t>
       </w:r>
       <w:proofErr w:type="spellEnd"/>
-      <w:proofErr w:type="gramEnd"/>
       <w:r>
         <w:rPr>
           <w:rFonts w:ascii="Consolas" w:hAnsi="Consolas"/>
@@ -18022,10 +18001,8 @@
       <w:r>
         <w:t>Structure</w:t>
       </w:r>
-      <w:bookmarkStart w:id="35" w:name="_GoBack"/>
       <w:bookmarkEnd w:id="23"/>
       <w:bookmarkEnd w:id="34"/>
-      <w:bookmarkEnd w:id="35"/>
     </w:p>
     <w:p>
       <w:pPr>
@@ -18344,7 +18321,7 @@
           <w:lang w:val="en-GB"/>
         </w:rPr>
       </w:pPr>
-      <w:bookmarkStart w:id="36" w:name="_Toc27729688"/>
+      <w:bookmarkStart w:id="35" w:name="_Toc27729688"/>
       <w:r>
         <w:rPr>
           <w:lang w:val="en-GB"/>
@@ -18363,7 +18340,7 @@
         </w:rPr>
         <w:t>structure</w:t>
       </w:r>
-      <w:bookmarkEnd w:id="36"/>
+      <w:bookmarkEnd w:id="35"/>
     </w:p>
     <w:p>
       <w:pPr>
@@ -18559,21 +18536,7 @@
         <w:rPr>
           <w:lang w:val="en-GB"/>
         </w:rPr>
-        <w:t xml:space="preserve"> Outputs and Rationales are </w:t>
-      </w:r>
-      <w:proofErr w:type="gramStart"/>
-      <w:r>
-        <w:rPr>
-          <w:lang w:val="en-GB"/>
-        </w:rPr>
-        <w:t>actually the</w:t>
-      </w:r>
-      <w:proofErr w:type="gramEnd"/>
-      <w:r>
-        <w:rPr>
-          <w:lang w:val="en-GB"/>
-        </w:rPr>
-        <w:t xml:space="preserve"> long description as introduced in chapter </w:t>
+        <w:t xml:space="preserve"> Outputs and Rationales are actually the long description as introduced in chapter </w:t>
       </w:r>
       <w:r>
         <w:rPr>
@@ -19128,15 +19091,15 @@
           <w:lang w:val="en-GB"/>
         </w:rPr>
       </w:pPr>
-      <w:bookmarkStart w:id="37" w:name="_Toc27729689"/>
-      <w:bookmarkStart w:id="38" w:name="_Ref23928793"/>
+      <w:bookmarkStart w:id="36" w:name="_Toc27729689"/>
+      <w:bookmarkStart w:id="37" w:name="_Ref23928793"/>
       <w:r>
         <w:rPr>
           <w:lang w:val="en-GB"/>
         </w:rPr>
         <w:t>General information</w:t>
       </w:r>
-      <w:bookmarkEnd w:id="37"/>
+      <w:bookmarkEnd w:id="36"/>
     </w:p>
     <w:p>
       <w:pPr>
@@ -19164,14 +19127,14 @@
           <w:lang w:val="en-GB"/>
         </w:rPr>
       </w:pPr>
-      <w:bookmarkStart w:id="39" w:name="_Toc27729690"/>
+      <w:bookmarkStart w:id="38" w:name="_Toc27729690"/>
       <w:r>
         <w:rPr>
           <w:lang w:val="en-GB"/>
         </w:rPr>
         <w:t>Derivation chain</w:t>
       </w:r>
-      <w:bookmarkEnd w:id="39"/>
+      <w:bookmarkEnd w:id="38"/>
     </w:p>
     <w:p>
       <w:pPr>
@@ -19199,14 +19162,14 @@
           <w:lang w:val="en-GB"/>
         </w:rPr>
       </w:pPr>
-      <w:bookmarkStart w:id="40" w:name="_Toc27729691"/>
+      <w:bookmarkStart w:id="39" w:name="_Toc27729691"/>
       <w:r>
         <w:rPr>
           <w:lang w:val="en-GB"/>
         </w:rPr>
         <w:t>Analysis Phase</w:t>
       </w:r>
-      <w:bookmarkEnd w:id="40"/>
+      <w:bookmarkEnd w:id="39"/>
     </w:p>
     <w:p>
       <w:pPr>
@@ -19264,7 +19227,7 @@
           <w:lang w:val="en-GB"/>
         </w:rPr>
       </w:pPr>
-      <w:bookmarkStart w:id="41" w:name="_Toc27729692"/>
+      <w:bookmarkStart w:id="40" w:name="_Toc27729692"/>
       <w:r>
         <w:rPr>
           <w:lang w:val="en-GB"/>
@@ -19278,125 +19241,129 @@
         </w:rPr>
         <w:t xml:space="preserve"> engineering task</w:t>
       </w:r>
+      <w:bookmarkEnd w:id="40"/>
+    </w:p>
+    <w:p>
+      <w:pPr>
+        <w:rPr>
+          <w:lang w:val="en-GB"/>
+        </w:rPr>
+      </w:pPr>
+      <w:r>
+        <w:rPr>
+          <w:lang w:val="en-GB"/>
+        </w:rPr>
+        <w:t>An essential step of the analysis phase i</w:t>
+      </w:r>
+      <w:r>
+        <w:rPr>
+          <w:lang w:val="en-GB"/>
+        </w:rPr>
+        <w:t>s the analysis of the superior</w:t>
+      </w:r>
+      <w:r>
+        <w:rPr>
+          <w:lang w:val="en-GB"/>
+        </w:rPr>
+        <w:t xml:space="preserve"> engineering task, especially with regard to the purpose of the simulation, the objectives associated with the execution of the simulation as well as with regard to the </w:t>
+      </w:r>
+      <w:r>
+        <w:rPr>
+          <w:lang w:val="en-GB"/>
+        </w:rPr>
+        <w:t xml:space="preserve">quality </w:t>
+      </w:r>
+      <w:r>
+        <w:rPr>
+          <w:lang w:val="en-GB"/>
+        </w:rPr>
+        <w:t>requirements for the simulation execution and the simulation results.</w:t>
+      </w:r>
+    </w:p>
+    <w:p>
+      <w:pPr>
+        <w:pStyle w:val="berschrift4"/>
+        <w:rPr>
+          <w:lang w:val="en-GB"/>
+        </w:rPr>
+      </w:pPr>
+      <w:r>
+        <w:rPr>
+          <w:lang w:val="en-GB"/>
+        </w:rPr>
+        <w:t>Inputs</w:t>
+      </w:r>
+    </w:p>
+    <w:p>
+      <w:pPr>
+        <w:rPr>
+          <w:lang w:val="en-GB"/>
+        </w:rPr>
+      </w:pPr>
+      <w:r>
+        <w:rPr>
+          <w:lang w:val="en-GB"/>
+        </w:rPr>
+        <w:t xml:space="preserve">Collection of all input information used to </w:t>
+      </w:r>
+      <w:r>
+        <w:rPr>
+          <w:lang w:val="en-GB"/>
+        </w:rPr>
+        <w:t>analyse</w:t>
+      </w:r>
+      <w:r>
+        <w:rPr>
+          <w:lang w:val="en-GB"/>
+        </w:rPr>
+        <w:t xml:space="preserve"> the higher-level engineering task. This can be, for example, a simulation order or information about the higher-level engineering task such as product data, e-mails, meeting minutes or requirement documents.</w:t>
+      </w:r>
+    </w:p>
+    <w:p>
+      <w:pPr>
+        <w:pStyle w:val="berschrift4"/>
+        <w:rPr>
+          <w:lang w:val="en-GB"/>
+        </w:rPr>
+      </w:pPr>
+      <w:r>
+        <w:rPr>
+          <w:lang w:val="en-GB"/>
+        </w:rPr>
+        <w:t>Procedure</w:t>
+      </w:r>
+    </w:p>
+    <w:p>
+      <w:pPr>
+        <w:rPr>
+          <w:lang w:val="en-GB"/>
+        </w:rPr>
+      </w:pPr>
+      <w:r>
+        <w:rPr>
+          <w:lang w:val="en-GB"/>
+        </w:rPr>
+        <w:t xml:space="preserve">Documentation of the procedure for </w:t>
+      </w:r>
+      <w:r>
+        <w:rPr>
+          <w:lang w:val="en-GB"/>
+        </w:rPr>
+        <w:t>analysing</w:t>
+      </w:r>
+      <w:r>
+        <w:rPr>
+          <w:lang w:val="en-GB"/>
+        </w:rPr>
+        <w:t xml:space="preserve"> </w:t>
+      </w:r>
+      <w:bookmarkStart w:id="41" w:name="_GoBack"/>
       <w:bookmarkEnd w:id="41"/>
-    </w:p>
-    <w:p>
-      <w:pPr>
-        <w:rPr>
-          <w:lang w:val="en-GB"/>
-        </w:rPr>
-      </w:pPr>
-      <w:r>
-        <w:rPr>
-          <w:lang w:val="en-GB"/>
-        </w:rPr>
-        <w:t>An essential step of the analysis phase i</w:t>
-      </w:r>
-      <w:r>
-        <w:rPr>
-          <w:lang w:val="en-GB"/>
-        </w:rPr>
-        <w:t>s the analysis of the superior</w:t>
-      </w:r>
-      <w:r>
-        <w:rPr>
-          <w:lang w:val="en-GB"/>
-        </w:rPr>
-        <w:t xml:space="preserve"> engineering task, especially with regard to the purpose of the simulation, the objectives associated with the execution of the simulation as well as with regard to the </w:t>
-      </w:r>
-      <w:r>
-        <w:rPr>
-          <w:lang w:val="en-GB"/>
-        </w:rPr>
-        <w:t xml:space="preserve">quality </w:t>
-      </w:r>
-      <w:r>
-        <w:rPr>
-          <w:lang w:val="en-GB"/>
-        </w:rPr>
-        <w:t>requirements for the simulation execution and the simulation results.</w:t>
-      </w:r>
-    </w:p>
-    <w:p>
-      <w:pPr>
-        <w:pStyle w:val="berschrift4"/>
-        <w:rPr>
-          <w:lang w:val="en-GB"/>
-        </w:rPr>
-      </w:pPr>
-      <w:r>
-        <w:rPr>
-          <w:lang w:val="en-GB"/>
-        </w:rPr>
-        <w:t>Inputs</w:t>
-      </w:r>
-    </w:p>
-    <w:p>
-      <w:pPr>
-        <w:rPr>
-          <w:lang w:val="en-GB"/>
-        </w:rPr>
-      </w:pPr>
-      <w:r>
-        <w:rPr>
-          <w:lang w:val="en-GB"/>
-        </w:rPr>
-        <w:t xml:space="preserve">Collection of all input information used to </w:t>
-      </w:r>
-      <w:proofErr w:type="spellStart"/>
-      <w:r>
-        <w:rPr>
-          <w:lang w:val="en-GB"/>
-        </w:rPr>
-        <w:t>analyze</w:t>
-      </w:r>
-      <w:proofErr w:type="spellEnd"/>
-      <w:r>
-        <w:rPr>
-          <w:lang w:val="en-GB"/>
-        </w:rPr>
-        <w:t xml:space="preserve"> the higher-level engineering task. This can be, for example, a simulation order or information about the higher-level engineering task such as product data, e-mails, meeting minutes or requirement documents.</w:t>
-      </w:r>
-    </w:p>
-    <w:p>
-      <w:pPr>
-        <w:pStyle w:val="berschrift4"/>
-        <w:rPr>
-          <w:lang w:val="en-GB"/>
-        </w:rPr>
-      </w:pPr>
-      <w:r>
-        <w:rPr>
-          <w:lang w:val="en-GB"/>
-        </w:rPr>
-        <w:t>Procedure</w:t>
-      </w:r>
-    </w:p>
-    <w:p>
-      <w:pPr>
-        <w:rPr>
-          <w:lang w:val="en-GB"/>
-        </w:rPr>
-      </w:pPr>
-      <w:r>
-        <w:rPr>
-          <w:lang w:val="en-GB"/>
-        </w:rPr>
-        <w:t xml:space="preserve">Documentation of the procedure for </w:t>
-      </w:r>
-      <w:proofErr w:type="spellStart"/>
-      <w:r>
-        <w:rPr>
-          <w:lang w:val="en-GB"/>
-        </w:rPr>
-        <w:t>analyzing</w:t>
-      </w:r>
-      <w:proofErr w:type="spellEnd"/>
-      <w:r>
-        <w:rPr>
-          <w:lang w:val="en-GB"/>
-        </w:rPr>
-        <w:t xml:space="preserve"> the higher-level engineering task. The procedure could include, for example, inspection of the information and documents provided or meetings to coordinate the simulation task.</w:t>
+      <w:r>
+        <w:rPr>
+          <w:lang w:val="en-GB"/>
+        </w:rPr>
+        <w:t>the higher-level engineering task. The procedure could include, for example, inspection of the information and documents provided or meetings to coordinate the simulation task.</w:t>
       </w:r>
       <w:r>
         <w:rPr>
@@ -22086,7 +22053,6 @@
               </w:rPr>
             </w:pPr>
             <w:proofErr w:type="spellStart"/>
-            <w:proofErr w:type="gramStart"/>
             <w:r>
               <w:rPr>
                 <w:lang w:val="en-GB"/>
@@ -22094,7 +22060,6 @@
               <w:t>stmd:SimulationTaskMetaData</w:t>
             </w:r>
             <w:proofErr w:type="spellEnd"/>
-            <w:proofErr w:type="gramEnd"/>
           </w:p>
         </w:tc>
       </w:tr>
@@ -23640,21 +23605,7 @@
                 <w:lang w:val="en-GB"/>
               </w:rPr>
               <w:lastRenderedPageBreak/>
-              <w:t>//element(</w:t>
-            </w:r>
-            <w:proofErr w:type="gramStart"/>
-            <w:r>
-              <w:rPr>
-                <w:lang w:val="en-GB"/>
-              </w:rPr>
-              <w:t>*,stmd</w:t>
-            </w:r>
-            <w:proofErr w:type="gramEnd"/>
-            <w:r>
-              <w:rPr>
-                <w:lang w:val="en-GB"/>
-              </w:rPr>
-              <w:t>:GeneralInformationType)/stmd:DerivationChain/stmd:</w:t>
+              <w:t>//element(*,stmd:GeneralInformationType)/stmd:DerivationChain/stmd:</w:t>
             </w:r>
             <w:r>
               <w:rPr>
@@ -24879,7 +24830,6 @@
               </w:rPr>
             </w:pPr>
             <w:proofErr w:type="spellStart"/>
-            <w:proofErr w:type="gramStart"/>
             <w:r>
               <w:rPr>
                 <w:lang w:val="en-GB"/>
@@ -24887,7 +24837,6 @@
               <w:t>stmd:SimulationTaskMetaData</w:t>
             </w:r>
             <w:proofErr w:type="spellEnd"/>
-            <w:proofErr w:type="gramEnd"/>
             <w:r>
               <w:rPr>
                 <w:lang w:val="en-GB"/>
@@ -26710,7 +26659,6 @@
               </w:rPr>
             </w:pPr>
             <w:proofErr w:type="spellStart"/>
-            <w:proofErr w:type="gramStart"/>
             <w:r>
               <w:rPr>
                 <w:lang w:val="en-GB"/>
@@ -26724,7 +26672,6 @@
               <w:t>lationTaskMetaData</w:t>
             </w:r>
             <w:proofErr w:type="spellEnd"/>
-            <w:proofErr w:type="gramEnd"/>
             <w:r>
               <w:rPr>
                 <w:lang w:val="en-GB"/>
@@ -29249,7 +29196,6 @@
               </w:rPr>
             </w:pPr>
             <w:proofErr w:type="spellStart"/>
-            <w:proofErr w:type="gramStart"/>
             <w:r>
               <w:rPr>
                 <w:lang w:val="en-GB"/>
@@ -29263,7 +29209,6 @@
               <w:t>lationTaskMetaData</w:t>
             </w:r>
             <w:proofErr w:type="spellEnd"/>
-            <w:proofErr w:type="gramEnd"/>
             <w:r>
               <w:rPr>
                 <w:lang w:val="en-GB"/>
@@ -31792,7 +31737,6 @@
               </w:rPr>
             </w:pPr>
             <w:proofErr w:type="spellStart"/>
-            <w:proofErr w:type="gramStart"/>
             <w:r>
               <w:rPr>
                 <w:lang w:val="en-GB"/>
@@ -31806,7 +31750,6 @@
               <w:t>lationTaskMetaData</w:t>
             </w:r>
             <w:proofErr w:type="spellEnd"/>
-            <w:proofErr w:type="gramEnd"/>
             <w:r>
               <w:rPr>
                 <w:lang w:val="en-GB"/>
@@ -34091,7 +34034,6 @@
               </w:rPr>
             </w:pPr>
             <w:proofErr w:type="spellStart"/>
-            <w:proofErr w:type="gramStart"/>
             <w:r>
               <w:rPr>
                 <w:lang w:val="en-GB"/>
@@ -34105,7 +34047,6 @@
               <w:t>lationTaskMetaData</w:t>
             </w:r>
             <w:proofErr w:type="spellEnd"/>
-            <w:proofErr w:type="gramEnd"/>
             <w:r>
               <w:rPr>
                 <w:lang w:val="en-GB"/>
@@ -35649,7 +35590,6 @@
               </w:rPr>
             </w:pPr>
             <w:proofErr w:type="spellStart"/>
-            <w:proofErr w:type="gramStart"/>
             <w:r>
               <w:rPr>
                 <w:lang w:val="en-GB"/>
@@ -35663,7 +35603,6 @@
               <w:t>lationTaskMetaData</w:t>
             </w:r>
             <w:proofErr w:type="spellEnd"/>
-            <w:proofErr w:type="gramEnd"/>
             <w:r>
               <w:rPr>
                 <w:lang w:val="en-GB"/>
@@ -36912,14 +36851,7 @@
         <w:rPr>
           <w:lang w:val="en-GB"/>
         </w:rPr>
-        <w:t xml:space="preserve"> structure and </w:t>
-      </w:r>
-      <w:proofErr w:type="gramStart"/>
-      <w:r>
-        <w:rPr>
-          <w:lang w:val="en-GB"/>
-        </w:rPr>
-        <w:t>attributes</w:t>
+        <w:t xml:space="preserve"> structure and attributes</w:t>
       </w:r>
       <w:r>
         <w:rPr>
@@ -36928,17 +36860,7 @@
           <w:color w:val="C00000"/>
           <w:lang w:val="en-GB"/>
         </w:rPr>
-        <w:t>(</w:t>
-      </w:r>
-      <w:proofErr w:type="gramEnd"/>
-      <w:r>
-        <w:rPr>
-          <w:rFonts w:ascii="Consolas" w:hAnsi="Consolas"/>
-          <w:b/>
-          <w:color w:val="C00000"/>
-          <w:lang w:val="en-GB"/>
-        </w:rPr>
-        <w:t>To be replaced)</w:t>
+        <w:t>(To be replaced)</w:t>
       </w:r>
     </w:p>
     <w:p>
@@ -37431,7 +37353,6 @@
               </w:rPr>
             </w:pPr>
             <w:proofErr w:type="spellStart"/>
-            <w:proofErr w:type="gramStart"/>
             <w:r>
               <w:rPr>
                 <w:lang w:val="en-GB"/>
@@ -37445,7 +37366,6 @@
               <w:t>lationTaskMetaData</w:t>
             </w:r>
             <w:proofErr w:type="spellEnd"/>
-            <w:proofErr w:type="gramEnd"/>
             <w:r>
               <w:rPr>
                 <w:lang w:val="en-GB"/>
@@ -38390,15 +38310,7 @@
           <w:noProof/>
           <w:lang w:val="en-GB"/>
         </w:rPr>
-        <w:t xml:space="preserve"> structure and </w:t>
-      </w:r>
-      <w:proofErr w:type="gramStart"/>
-      <w:r>
-        <w:rPr>
-          <w:noProof/>
-          <w:lang w:val="en-GB"/>
-        </w:rPr>
-        <w:t>attributes</w:t>
+        <w:t xml:space="preserve"> structure and attributes</w:t>
       </w:r>
       <w:r>
         <w:rPr>
@@ -38407,17 +38319,7 @@
           <w:color w:val="C00000"/>
           <w:lang w:val="en-GB"/>
         </w:rPr>
-        <w:t>(</w:t>
-      </w:r>
-      <w:proofErr w:type="gramEnd"/>
-      <w:r>
-        <w:rPr>
-          <w:rFonts w:ascii="Consolas" w:hAnsi="Consolas"/>
-          <w:b/>
-          <w:color w:val="C00000"/>
-          <w:lang w:val="en-GB"/>
-        </w:rPr>
-        <w:t>To be replaced)</w:t>
+        <w:t>(To be replaced)</w:t>
       </w:r>
     </w:p>
     <w:p>
@@ -49264,28 +49166,14 @@
               <w:rPr>
                 <w:lang w:val="en-GB"/>
               </w:rPr>
-              <w:t>//element(</w:t>
-            </w:r>
-            <w:proofErr w:type="gramStart"/>
-            <w:r>
-              <w:rPr>
-                <w:lang w:val="en-GB"/>
-              </w:rPr>
-              <w:t>*,</w:t>
+              <w:t>//element(*,</w:t>
             </w:r>
             <w:proofErr w:type="spellStart"/>
             <w:r>
               <w:rPr>
                 <w:lang w:val="en-GB"/>
               </w:rPr>
-              <w:t>stmd</w:t>
-            </w:r>
-            <w:proofErr w:type="gramEnd"/>
-            <w:r>
-              <w:rPr>
-                <w:lang w:val="en-GB"/>
-              </w:rPr>
-              <w:t>:ResourceType</w:t>
+              <w:t>stmd:ResourceType</w:t>
             </w:r>
             <w:proofErr w:type="spellEnd"/>
             <w:r>
@@ -49604,14 +49492,7 @@
               <w:rPr>
                 <w:lang w:val="en-GB"/>
               </w:rPr>
-              <w:t xml:space="preserve">This allows the specification of summary sources that </w:t>
-            </w:r>
-            <w:proofErr w:type="gramStart"/>
-            <w:r>
-              <w:rPr>
-                <w:lang w:val="en-GB"/>
-              </w:rPr>
-              <w:t>reside</w:t>
+              <w:t>This allows the specification of summary sources that reside</w:t>
             </w:r>
             <w:r>
               <w:rPr>
@@ -49623,14 +49504,7 @@
               <w:rPr>
                 <w:lang w:val="en-GB"/>
               </w:rPr>
-              <w:t xml:space="preserve"> inside</w:t>
-            </w:r>
-            <w:proofErr w:type="gramEnd"/>
-            <w:r>
-              <w:rPr>
-                <w:lang w:val="en-GB"/>
-              </w:rPr>
-              <w:t xml:space="preserve"> the resource (e.g. an FMU) through relative URIs.</w:t>
+              <w:t xml:space="preserve"> inside the resource (e.g. an FMU) through relative URIs.</w:t>
             </w:r>
             <w:r>
               <w:rPr>
@@ -51022,28 +50896,14 @@
               <w:rPr>
                 <w:lang w:val="en-GB"/>
               </w:rPr>
-              <w:t>//element(</w:t>
-            </w:r>
-            <w:proofErr w:type="gramStart"/>
-            <w:r>
-              <w:rPr>
-                <w:lang w:val="en-GB"/>
-              </w:rPr>
-              <w:t>*,</w:t>
+              <w:t>//element(*,</w:t>
             </w:r>
             <w:proofErr w:type="spellStart"/>
             <w:r>
               <w:rPr>
                 <w:lang w:val="en-GB"/>
               </w:rPr>
-              <w:t>stmd</w:t>
-            </w:r>
-            <w:proofErr w:type="gramEnd"/>
-            <w:r>
-              <w:rPr>
-                <w:lang w:val="en-GB"/>
-              </w:rPr>
-              <w:t>:ResourceType</w:t>
+              <w:t>stmd:ResourceType</w:t>
             </w:r>
             <w:proofErr w:type="spellEnd"/>
             <w:r>
@@ -53306,7 +53166,6 @@
         </w:rPr>
         <w:t xml:space="preserve">: Classification structure and </w:t>
       </w:r>
-      <w:proofErr w:type="gramStart"/>
       <w:r>
         <w:rPr>
           <w:lang w:val="en-GB"/>
@@ -53326,17 +53185,7 @@
           <w:color w:val="C00000"/>
           <w:lang w:val="en-GB"/>
         </w:rPr>
-        <w:t>(</w:t>
-      </w:r>
-      <w:proofErr w:type="gramEnd"/>
-      <w:r>
-        <w:rPr>
-          <w:rFonts w:ascii="Consolas" w:hAnsi="Consolas"/>
-          <w:b/>
-          <w:color w:val="C00000"/>
-          <w:lang w:val="en-GB"/>
-        </w:rPr>
-        <w:t>To be replaced)</w:t>
+        <w:t>(To be replaced)</w:t>
       </w:r>
     </w:p>
     <w:p>
@@ -53676,28 +53525,14 @@
               <w:rPr>
                 <w:lang w:val="en-GB"/>
               </w:rPr>
-              <w:t>//element(</w:t>
-            </w:r>
-            <w:proofErr w:type="gramStart"/>
-            <w:r>
-              <w:rPr>
-                <w:lang w:val="en-GB"/>
-              </w:rPr>
-              <w:t>*,</w:t>
+              <w:t>//element(*,</w:t>
             </w:r>
             <w:proofErr w:type="spellStart"/>
             <w:r>
               <w:rPr>
                 <w:lang w:val="en-GB"/>
               </w:rPr>
-              <w:t>stmd</w:t>
-            </w:r>
-            <w:proofErr w:type="gramEnd"/>
-            <w:r>
-              <w:rPr>
-                <w:lang w:val="en-GB"/>
-              </w:rPr>
-              <w:t>:ResourceType</w:t>
+              <w:t>stmd:ResourceType</w:t>
             </w:r>
             <w:proofErr w:type="spellEnd"/>
             <w:r>
@@ -54395,28 +54230,14 @@
               <w:rPr>
                 <w:lang w:val="en-GB"/>
               </w:rPr>
-              <w:t>//element(</w:t>
-            </w:r>
-            <w:proofErr w:type="gramStart"/>
-            <w:r>
-              <w:rPr>
-                <w:lang w:val="en-GB"/>
-              </w:rPr>
-              <w:t>*,</w:t>
+              <w:t>//element(*,</w:t>
             </w:r>
             <w:proofErr w:type="spellStart"/>
             <w:r>
               <w:rPr>
                 <w:lang w:val="en-GB"/>
               </w:rPr>
-              <w:t>stmd</w:t>
-            </w:r>
-            <w:proofErr w:type="gramEnd"/>
-            <w:r>
-              <w:rPr>
-                <w:lang w:val="en-GB"/>
-              </w:rPr>
-              <w:t>:ResourceType</w:t>
+              <w:t>stmd:ResourceType</w:t>
             </w:r>
             <w:proofErr w:type="spellEnd"/>
             <w:r>
@@ -55185,28 +55006,14 @@
               <w:rPr>
                 <w:lang w:val="en-GB"/>
               </w:rPr>
-              <w:t>//element(</w:t>
-            </w:r>
-            <w:proofErr w:type="gramStart"/>
-            <w:r>
-              <w:rPr>
-                <w:lang w:val="en-GB"/>
-              </w:rPr>
-              <w:t>*,</w:t>
+              <w:t>//element(*,</w:t>
             </w:r>
             <w:proofErr w:type="spellStart"/>
             <w:r>
               <w:rPr>
                 <w:lang w:val="en-GB"/>
               </w:rPr>
-              <w:t>stmd</w:t>
-            </w:r>
-            <w:proofErr w:type="gramEnd"/>
-            <w:r>
-              <w:rPr>
-                <w:lang w:val="en-GB"/>
-              </w:rPr>
-              <w:t>:ResourceType</w:t>
+              <w:t>stmd:ResourceType</w:t>
             </w:r>
             <w:proofErr w:type="spellEnd"/>
             <w:r>
@@ -55591,7 +55398,7 @@
         </w:rPr>
         <w:t xml:space="preserve"> STMD files</w:t>
       </w:r>
-      <w:bookmarkEnd w:id="38"/>
+      <w:bookmarkEnd w:id="37"/>
       <w:bookmarkEnd w:id="164"/>
     </w:p>
     <w:p>
@@ -64195,7 +64002,7 @@
     <w:rsid w:val="005D69F9"/>
     <w:rsid w:val="00633DFF"/>
     <w:rsid w:val="006B20E0"/>
-    <w:rsid w:val="00800A01"/>
+    <w:rsid w:val="009F20DE"/>
     <w:rsid w:val="00AE1ECA"/>
     <w:rsid w:val="00B9758C"/>
     <w:rsid w:val="00C001B6"/>
@@ -64956,7 +64763,7 @@
 </file>
 
 <file path=customXml/itemProps2.xml><?xml version="1.0" encoding="utf-8"?>
-<ds:datastoreItem xmlns:ds="http://schemas.openxmlformats.org/officeDocument/2006/customXml" ds:itemID="{6506B0F2-E72C-4C9D-B54D-6157CC883C56}">
+<ds:datastoreItem xmlns:ds="http://schemas.openxmlformats.org/officeDocument/2006/customXml" ds:itemID="{373AE090-CAC5-4621-8648-757D463F13B7}">
   <ds:schemaRefs>
     <ds:schemaRef ds:uri="http://schemas.openxmlformats.org/officeDocument/2006/bibliography"/>
   </ds:schemaRefs>

</xml_diff>